<commit_message>
ADDED:document template for cert application;
</commit_message>
<xml_diff>
--- a/V0.1_remix_mediawiki_piwik_microservices/智能化编排微服务v0.1.docx
+++ b/V0.1_remix_mediawiki_piwik_microservices/智能化编排微服务v0.1.docx
@@ -9,13 +9,21 @@
         <w:jc w:val="left"/>
         <w:outlineLvl w:val="0"/>
         <w:rPr>
+          <w:rFonts w:ascii="Lantinghei SC Heavy" w:eastAsia="Times New Roman" w:hAnsi="Lantinghei SC Heavy" w:cs="Lantinghei SC Heavy"/>
+          <w:kern w:val="36"/>
+          <w:sz w:val="48"/>
+          <w:szCs w:val="48"/>
+        </w:rPr>
+      </w:pPr>
+      <w:r>
+        <w:rPr>
           <w:rFonts w:ascii="Lantinghei SC Heavy" w:eastAsia="Times New Roman" w:hAnsi="Lantinghei SC Heavy" w:cs="Lantinghei SC Heavy" w:hint="eastAsia"/>
           <w:kern w:val="36"/>
           <w:sz w:val="48"/>
           <w:szCs w:val="48"/>
         </w:rPr>
-      </w:pPr>
-      <w:proofErr w:type="spellStart"/>
+        <w:t>智能化编排微服务系统_</w:t>
+      </w:r>
       <w:r>
         <w:rPr>
           <w:rFonts w:ascii="Lantinghei SC Heavy" w:eastAsia="Times New Roman" w:hAnsi="Lantinghei SC Heavy" w:cs="Lantinghei SC Heavy" w:hint="eastAsia"/>
@@ -23,9 +31,8 @@
           <w:sz w:val="48"/>
           <w:szCs w:val="48"/>
         </w:rPr>
-        <w:t>面向云的视频图像文字分析平台</w:t>
-      </w:r>
-      <w:proofErr w:type="spellEnd"/>
+        <w:t>v0.1</w:t>
+      </w:r>
     </w:p>
     <w:p>
       <w:pPr>
@@ -34,35 +41,48 @@
         <w:jc w:val="left"/>
         <w:outlineLvl w:val="0"/>
         <w:rPr>
+          <w:rFonts w:ascii="Times" w:eastAsia="Times New Roman" w:hAnsi="Times" w:cs="Times New Roman"/>
+          <w:kern w:val="36"/>
+          <w:sz w:val="48"/>
+          <w:szCs w:val="48"/>
+        </w:rPr>
+      </w:pPr>
+      <w:r>
+        <w:rPr>
           <w:rFonts w:ascii="Lantinghei SC Heavy" w:eastAsia="Times New Roman" w:hAnsi="Lantinghei SC Heavy" w:cs="Lantinghei SC Heavy"/>
           <w:kern w:val="36"/>
           <w:sz w:val="48"/>
           <w:szCs w:val="48"/>
         </w:rPr>
-      </w:pPr>
-      <w:r>
-        <w:rPr>
-          <w:rFonts w:ascii="Lantinghei SC Heavy" w:eastAsia="Times New Roman" w:hAnsi="Lantinghei SC Heavy" w:cs="Lantinghei SC Heavy" w:hint="eastAsia"/>
-          <w:kern w:val="36"/>
-          <w:sz w:val="48"/>
-          <w:szCs w:val="48"/>
-        </w:rPr>
-        <w:t>_沉浸式个性化聊天机器人v0.1</w:t>
-      </w:r>
-    </w:p>
-    <w:p>
-      <w:pPr>
-        <w:widowControl/>
-        <w:spacing w:after="240"/>
-        <w:jc w:val="left"/>
-        <w:outlineLvl w:val="0"/>
+        <w:t>说明：</w:t>
+      </w:r>
+      <w:r>
         <w:rPr>
           <w:rFonts w:ascii="Times" w:eastAsia="Times New Roman" w:hAnsi="Times" w:cs="Times New Roman"/>
           <w:kern w:val="36"/>
           <w:sz w:val="48"/>
           <w:szCs w:val="48"/>
         </w:rPr>
-      </w:pPr>
+        <w:t>201</w:t>
+      </w:r>
+      <w:r>
+        <w:rPr>
+          <w:rFonts w:ascii="Times" w:eastAsia="Times New Roman" w:hAnsi="Times" w:cs="Times New Roman" w:hint="eastAsia"/>
+          <w:kern w:val="36"/>
+          <w:sz w:val="48"/>
+          <w:szCs w:val="48"/>
+        </w:rPr>
+        <w:t>7</w:t>
+      </w:r>
+      <w:r>
+        <w:rPr>
+          <w:rFonts w:ascii="Times" w:eastAsia="Times New Roman" w:hAnsi="Times" w:cs="Times New Roman"/>
+          <w:kern w:val="36"/>
+          <w:sz w:val="48"/>
+          <w:szCs w:val="48"/>
+        </w:rPr>
+        <w:t xml:space="preserve"> </w:t>
+      </w:r>
       <w:r>
         <w:rPr>
           <w:rFonts w:ascii="Lantinghei SC Heavy" w:eastAsia="Times New Roman" w:hAnsi="Lantinghei SC Heavy" w:cs="Lantinghei SC Heavy"/>
@@ -70,7 +90,7 @@
           <w:sz w:val="48"/>
           <w:szCs w:val="48"/>
         </w:rPr>
-        <w:t>说明：</w:t>
+        <w:t>年</w:t>
       </w:r>
       <w:r>
         <w:rPr>
@@ -79,7 +99,7 @@
           <w:sz w:val="48"/>
           <w:szCs w:val="48"/>
         </w:rPr>
-        <w:t>201</w:t>
+        <w:t xml:space="preserve"> </w:t>
       </w:r>
       <w:r>
         <w:rPr>
@@ -88,7 +108,16 @@
           <w:sz w:val="48"/>
           <w:szCs w:val="48"/>
         </w:rPr>
-        <w:t>7</w:t>
+        <w:t>11</w:t>
+      </w:r>
+      <w:r>
+        <w:rPr>
+          <w:rFonts w:ascii="Lantinghei SC Heavy" w:eastAsia="Times New Roman" w:hAnsi="Lantinghei SC Heavy" w:cs="Lantinghei SC Heavy"/>
+          <w:kern w:val="36"/>
+          <w:sz w:val="48"/>
+          <w:szCs w:val="48"/>
+        </w:rPr>
+        <w:t>月</w:t>
       </w:r>
       <w:r>
         <w:rPr>
@@ -97,6 +126,15 @@
           <w:sz w:val="48"/>
           <w:szCs w:val="48"/>
         </w:rPr>
+        <w:t xml:space="preserve"> 1</w:t>
+      </w:r>
+      <w:r>
+        <w:rPr>
+          <w:rFonts w:ascii="Times" w:eastAsia="Times New Roman" w:hAnsi="Times" w:cs="Times New Roman"/>
+          <w:kern w:val="36"/>
+          <w:sz w:val="48"/>
+          <w:szCs w:val="48"/>
+        </w:rPr>
         <w:t xml:space="preserve"> </w:t>
       </w:r>
       <w:r>
@@ -106,60 +144,6 @@
           <w:sz w:val="48"/>
           <w:szCs w:val="48"/>
         </w:rPr>
-        <w:t>年</w:t>
-      </w:r>
-      <w:r>
-        <w:rPr>
-          <w:rFonts w:ascii="Times" w:eastAsia="Times New Roman" w:hAnsi="Times" w:cs="Times New Roman"/>
-          <w:kern w:val="36"/>
-          <w:sz w:val="48"/>
-          <w:szCs w:val="48"/>
-        </w:rPr>
-        <w:t xml:space="preserve"> </w:t>
-      </w:r>
-      <w:r>
-        <w:rPr>
-          <w:rFonts w:ascii="Times" w:eastAsia="Times New Roman" w:hAnsi="Times" w:cs="Times New Roman" w:hint="eastAsia"/>
-          <w:kern w:val="36"/>
-          <w:sz w:val="48"/>
-          <w:szCs w:val="48"/>
-        </w:rPr>
-        <w:t>8</w:t>
-      </w:r>
-      <w:r>
-        <w:rPr>
-          <w:rFonts w:ascii="Times" w:eastAsia="Times New Roman" w:hAnsi="Times" w:cs="Times New Roman"/>
-          <w:kern w:val="36"/>
-          <w:sz w:val="48"/>
-          <w:szCs w:val="48"/>
-        </w:rPr>
-        <w:t xml:space="preserve"> </w:t>
-      </w:r>
-      <w:r>
-        <w:rPr>
-          <w:rFonts w:ascii="Lantinghei SC Heavy" w:eastAsia="Times New Roman" w:hAnsi="Lantinghei SC Heavy" w:cs="Lantinghei SC Heavy"/>
-          <w:kern w:val="36"/>
-          <w:sz w:val="48"/>
-          <w:szCs w:val="48"/>
-        </w:rPr>
-        <w:t>月</w:t>
-      </w:r>
-      <w:r>
-        <w:rPr>
-          <w:rFonts w:ascii="Times" w:eastAsia="Times New Roman" w:hAnsi="Times" w:cs="Times New Roman"/>
-          <w:kern w:val="36"/>
-          <w:sz w:val="48"/>
-          <w:szCs w:val="48"/>
-        </w:rPr>
-        <w:t xml:space="preserve"> 14 </w:t>
-      </w:r>
-      <w:r>
-        <w:rPr>
-          <w:rFonts w:ascii="Lantinghei SC Heavy" w:eastAsia="Times New Roman" w:hAnsi="Lantinghei SC Heavy" w:cs="Lantinghei SC Heavy"/>
-          <w:kern w:val="36"/>
-          <w:sz w:val="48"/>
-          <w:szCs w:val="48"/>
-        </w:rPr>
         <w:t>日</w:t>
       </w:r>
     </w:p>
@@ -176,7 +160,6 @@
           <w:szCs w:val="27"/>
         </w:rPr>
       </w:pPr>
-      <w:proofErr w:type="spellStart"/>
       <w:r>
         <w:rPr>
           <w:rFonts w:ascii="Lantinghei SC Heavy" w:eastAsia="Times New Roman" w:hAnsi="Lantinghei SC Heavy" w:cs="Lantinghei SC Heavy" w:hint="eastAsia"/>
@@ -185,6 +168,16 @@
           <w:sz w:val="27"/>
           <w:szCs w:val="27"/>
         </w:rPr>
+        <w:t>发布</w:t>
+      </w:r>
+      <w:r>
+        <w:rPr>
+          <w:rFonts w:ascii="Lantinghei SC Heavy" w:eastAsia="Times New Roman" w:hAnsi="Lantinghei SC Heavy" w:cs="Lantinghei SC Heavy" w:hint="eastAsia"/>
+          <w:color w:val="000000"/>
+          <w:kern w:val="0"/>
+          <w:sz w:val="27"/>
+          <w:szCs w:val="27"/>
+        </w:rPr>
         <w:t>更新升级</w:t>
       </w:r>
       <w:r>
@@ -197,10 +190,305 @@
         </w:rPr>
         <w:t>摘要</w:t>
       </w:r>
-      <w:proofErr w:type="spellEnd"/>
     </w:p>
     <w:p>
       <w:pPr>
+        <w:pStyle w:val="1"/>
+        <w:rPr>
+          <w:rFonts w:hAnsi="宋体" w:cs="Lantinghei TC Heavy"/>
+          <w:color w:val="333333"/>
+          <w:kern w:val="0"/>
+          <w:shd w:val="clear" w:color="auto" w:fill="FFFFFF"/>
+        </w:rPr>
+      </w:pPr>
+      <w:r>
+        <w:rPr>
+          <w:rFonts w:asciiTheme="minorEastAsia" w:hAnsiTheme="minorEastAsia" w:cs="Lantinghei TC Heavy" w:hint="eastAsia"/>
+          <w:color w:val="333333"/>
+          <w:kern w:val="0"/>
+          <w:shd w:val="clear" w:color="auto" w:fill="FFFFFF"/>
+        </w:rPr>
+        <w:t>智能化编排微服务系统</w:t>
+      </w:r>
+      <w:r>
+        <w:rPr>
+          <w:rFonts w:asciiTheme="minorEastAsia" w:hAnsiTheme="minorEastAsia" w:cs="Lantinghei TC Heavy"/>
+          <w:color w:val="333333"/>
+          <w:kern w:val="0"/>
+          <w:shd w:val="clear" w:color="auto" w:fill="FFFFFF"/>
+        </w:rPr>
+        <w:t>（</w:t>
+      </w:r>
+      <w:r>
+        <w:rPr>
+          <w:rFonts w:asciiTheme="minorEastAsia" w:hAnsiTheme="minorEastAsia" w:cs="Arial" w:hint="eastAsia"/>
+          <w:color w:val="333333"/>
+          <w:kern w:val="0"/>
+          <w:shd w:val="clear" w:color="auto" w:fill="FFFFFF"/>
+        </w:rPr>
+        <w:t>iRemixM</w:t>
+      </w:r>
+      <w:r>
+        <w:rPr>
+          <w:rFonts w:asciiTheme="minorEastAsia" w:hAnsiTheme="minorEastAsia" w:cs="Arial"/>
+          <w:color w:val="333333"/>
+          <w:kern w:val="0"/>
+          <w:shd w:val="clear" w:color="auto" w:fill="FFFFFF"/>
+        </w:rPr>
+        <w:t>icroServices</w:t>
+      </w:r>
+      <w:r>
+        <w:rPr>
+          <w:rFonts w:asciiTheme="minorEastAsia" w:hAnsiTheme="minorEastAsia" w:cs="Arial"/>
+          <w:color w:val="333333"/>
+          <w:kern w:val="0"/>
+          <w:shd w:val="clear" w:color="auto" w:fill="FFFFFF"/>
+        </w:rPr>
+        <w:t>_v0.1</w:t>
+      </w:r>
+      <w:r>
+        <w:rPr>
+          <w:rFonts w:asciiTheme="minorEastAsia" w:hAnsiTheme="minorEastAsia" w:cs="Lantinghei TC Heavy"/>
+          <w:color w:val="333333"/>
+          <w:kern w:val="0"/>
+          <w:shd w:val="clear" w:color="auto" w:fill="FFFFFF"/>
+        </w:rPr>
+        <w:t>）是一个</w:t>
+      </w:r>
+      <w:r>
+        <w:rPr>
+          <w:rFonts w:asciiTheme="minorEastAsia" w:hAnsiTheme="minorEastAsia" w:cs="Lantinghei TC Heavy" w:hint="eastAsia"/>
+          <w:color w:val="333333"/>
+          <w:kern w:val="0"/>
+          <w:shd w:val="clear" w:color="auto" w:fill="FFFFFF"/>
+        </w:rPr>
+        <w:t>针对</w:t>
+      </w:r>
+      <w:r>
+        <w:rPr>
+          <w:rFonts w:asciiTheme="minorEastAsia" w:hAnsiTheme="minorEastAsia" w:cs="Lantinghei TC Heavy" w:hint="eastAsia"/>
+          <w:color w:val="333333"/>
+          <w:kern w:val="0"/>
+          <w:shd w:val="clear" w:color="auto" w:fill="FFFFFF"/>
+        </w:rPr>
+        <w:t>容器化微服务</w:t>
+      </w:r>
+      <w:r>
+        <w:rPr>
+          <w:rFonts w:asciiTheme="minorEastAsia" w:hAnsiTheme="minorEastAsia" w:cs="Lantinghei TC Heavy" w:hint="eastAsia"/>
+          <w:color w:val="333333"/>
+          <w:kern w:val="0"/>
+          <w:shd w:val="clear" w:color="auto" w:fill="FFFFFF"/>
+        </w:rPr>
+        <w:t>的智能化</w:t>
+      </w:r>
+      <w:r>
+        <w:rPr>
+          <w:rFonts w:asciiTheme="minorEastAsia" w:hAnsiTheme="minorEastAsia" w:cs="Lantinghei TC Heavy" w:hint="eastAsia"/>
+          <w:color w:val="333333"/>
+          <w:kern w:val="0"/>
+          <w:shd w:val="clear" w:color="auto" w:fill="FFFFFF"/>
+        </w:rPr>
+        <w:t>编排系统</w:t>
+      </w:r>
+      <w:r>
+        <w:rPr>
+          <w:rFonts w:asciiTheme="minorEastAsia" w:hAnsiTheme="minorEastAsia" w:cs="Lantinghei TC Heavy" w:hint="eastAsia"/>
+          <w:color w:val="333333"/>
+          <w:kern w:val="0"/>
+          <w:shd w:val="clear" w:color="auto" w:fill="FFFFFF"/>
+        </w:rPr>
+        <w:t>，</w:t>
+      </w:r>
+      <w:r>
+        <w:rPr>
+          <w:rFonts w:hAnsi="宋体" w:cs="Lantinghei TC Heavy" w:hint="eastAsia"/>
+          <w:color w:val="333333"/>
+          <w:kern w:val="0"/>
+          <w:szCs w:val="21"/>
+          <w:shd w:val="clear" w:color="auto" w:fill="FFFFFF"/>
+        </w:rPr>
+        <w:t>第一个版本具有如下功能特点：</w:t>
+      </w:r>
+    </w:p>
+    <w:p>
+      <w:pPr>
+        <w:pStyle w:val="1"/>
+        <w:rPr>
+          <w:rFonts w:hAnsi="宋体" w:cs="Lantinghei TC Heavy"/>
+          <w:color w:val="333333"/>
+          <w:kern w:val="0"/>
+          <w:shd w:val="clear" w:color="auto" w:fill="FFFFFF"/>
+        </w:rPr>
+      </w:pPr>
+    </w:p>
+    <w:p>
+      <w:pPr>
+        <w:pStyle w:val="1"/>
+        <w:rPr>
+          <w:rFonts w:hAnsi="宋体" w:cs="Lantinghei TC Heavy" w:hint="eastAsia"/>
+          <w:color w:val="333333"/>
+          <w:kern w:val="0"/>
+          <w:szCs w:val="21"/>
+          <w:shd w:val="clear" w:color="auto" w:fill="FFFFFF"/>
+        </w:rPr>
+      </w:pPr>
+      <w:r>
+        <w:rPr>
+          <w:rFonts w:hAnsi="宋体" w:cs="Lantinghei TC Heavy" w:hint="eastAsia"/>
+          <w:color w:val="333333"/>
+          <w:kern w:val="0"/>
+          <w:szCs w:val="21"/>
+          <w:shd w:val="clear" w:color="auto" w:fill="FFFFFF"/>
+        </w:rPr>
+        <w:t>1.</w:t>
+      </w:r>
+      <w:r>
+        <w:rPr>
+          <w:rFonts w:hAnsi="宋体" w:cs="Lantinghei TC Heavy" w:hint="eastAsia"/>
+          <w:color w:val="333333"/>
+          <w:kern w:val="0"/>
+          <w:szCs w:val="21"/>
+          <w:shd w:val="clear" w:color="auto" w:fill="FFFFFF"/>
+        </w:rPr>
+        <w:t>编辑</w:t>
+      </w:r>
+      <w:r>
+        <w:rPr>
+          <w:rFonts w:hAnsi="宋体" w:cs="Lantinghei TC Heavy" w:hint="eastAsia"/>
+          <w:color w:val="333333"/>
+          <w:kern w:val="0"/>
+          <w:szCs w:val="21"/>
+          <w:shd w:val="clear" w:color="auto" w:fill="FFFFFF"/>
+        </w:rPr>
+        <w:t>Dockerfile 定义应用的运行环境</w:t>
+      </w:r>
+      <w:r>
+        <w:rPr>
+          <w:rFonts w:hAnsi="宋体" w:cs="Lantinghei TC Heavy" w:hint="eastAsia"/>
+          <w:color w:val="333333"/>
+          <w:kern w:val="0"/>
+          <w:szCs w:val="21"/>
+          <w:shd w:val="clear" w:color="auto" w:fill="FFFFFF"/>
+        </w:rPr>
+        <w:t>；</w:t>
+      </w:r>
+      <w:bookmarkStart w:id="0" w:name="_GoBack"/>
+      <w:bookmarkEnd w:id="0"/>
+    </w:p>
+    <w:p>
+      <w:pPr>
+        <w:pStyle w:val="1"/>
+        <w:rPr>
+          <w:rFonts w:hAnsi="宋体" w:cs="Lantinghei TC Heavy"/>
+          <w:color w:val="333333"/>
+          <w:kern w:val="0"/>
+          <w:szCs w:val="21"/>
+          <w:shd w:val="clear" w:color="auto" w:fill="FFFFFF"/>
+        </w:rPr>
+      </w:pPr>
+    </w:p>
+    <w:p>
+      <w:pPr>
+        <w:pStyle w:val="1"/>
+        <w:rPr>
+          <w:rFonts w:hAnsi="宋体" w:cs="Lantinghei TC Heavy"/>
+          <w:color w:val="333333"/>
+          <w:kern w:val="0"/>
+          <w:szCs w:val="21"/>
+          <w:shd w:val="clear" w:color="auto" w:fill="FFFFFF"/>
+        </w:rPr>
+      </w:pPr>
+      <w:r>
+        <w:rPr>
+          <w:rFonts w:hAnsi="宋体" w:cs="Lantinghei TC Heavy" w:hint="eastAsia"/>
+          <w:color w:val="333333"/>
+          <w:kern w:val="0"/>
+          <w:szCs w:val="21"/>
+          <w:shd w:val="clear" w:color="auto" w:fill="FFFFFF"/>
+        </w:rPr>
+        <w:t>2.</w:t>
+      </w:r>
+      <w:r>
+        <w:rPr>
+          <w:rFonts w:hAnsi="宋体" w:cs="Lantinghei TC Heavy" w:hint="eastAsia"/>
+          <w:color w:val="333333"/>
+          <w:kern w:val="0"/>
+          <w:szCs w:val="21"/>
+          <w:shd w:val="clear" w:color="auto" w:fill="FFFFFF"/>
+        </w:rPr>
+        <w:t>智能化</w:t>
+      </w:r>
+      <w:r>
+        <w:rPr>
+          <w:rFonts w:hAnsi="宋体" w:cs="Lantinghei TC Heavy" w:hint="eastAsia"/>
+          <w:color w:val="333333"/>
+          <w:kern w:val="0"/>
+          <w:szCs w:val="21"/>
+          <w:shd w:val="clear" w:color="auto" w:fill="FFFFFF"/>
+        </w:rPr>
+        <w:t>docker-compose.yml 定义组成应用的各服务</w:t>
+      </w:r>
+      <w:r>
+        <w:rPr>
+          <w:rFonts w:hAnsi="宋体" w:cs="Lantinghei TC Heavy" w:hint="eastAsia"/>
+          <w:color w:val="333333"/>
+          <w:kern w:val="0"/>
+          <w:szCs w:val="21"/>
+          <w:shd w:val="clear" w:color="auto" w:fill="FFFFFF"/>
+        </w:rPr>
+        <w:t>；</w:t>
+      </w:r>
+    </w:p>
+    <w:p>
+      <w:pPr>
+        <w:pStyle w:val="1"/>
+        <w:rPr>
+          <w:rFonts w:hAnsi="宋体" w:cs="Lantinghei TC Heavy"/>
+          <w:color w:val="333333"/>
+          <w:kern w:val="0"/>
+          <w:szCs w:val="21"/>
+          <w:shd w:val="clear" w:color="auto" w:fill="FFFFFF"/>
+        </w:rPr>
+      </w:pPr>
+    </w:p>
+    <w:p>
+      <w:pPr>
+        <w:pStyle w:val="1"/>
+      </w:pPr>
+      <w:r>
+        <w:rPr>
+          <w:rFonts w:hAnsi="宋体" w:cs="Lantinghei TC Heavy" w:hint="eastAsia"/>
+          <w:color w:val="333333"/>
+          <w:kern w:val="0"/>
+          <w:szCs w:val="21"/>
+          <w:shd w:val="clear" w:color="auto" w:fill="FFFFFF"/>
+        </w:rPr>
+        <w:t>3.</w:t>
+      </w:r>
+      <w:r>
+        <w:rPr>
+          <w:rFonts w:hAnsi="宋体" w:cs="Lantinghei TC Heavy" w:hint="eastAsia"/>
+          <w:color w:val="333333"/>
+          <w:kern w:val="0"/>
+          <w:szCs w:val="21"/>
+          <w:shd w:val="clear" w:color="auto" w:fill="FFFFFF"/>
+        </w:rPr>
+        <w:t>重组</w:t>
+      </w:r>
+      <w:r>
+        <w:rPr>
+          <w:rFonts w:hAnsi="宋体" w:cs="Lantinghei TC Heavy" w:hint="eastAsia"/>
+          <w:color w:val="333333"/>
+          <w:kern w:val="0"/>
+          <w:szCs w:val="21"/>
+          <w:shd w:val="clear" w:color="auto" w:fill="FFFFFF"/>
+        </w:rPr>
+        <w:t>docker-compose up 启动整个应用。</w:t>
+      </w:r>
+    </w:p>
+    <w:p>
+      <w:pPr>
         <w:widowControl/>
         <w:jc w:val="left"/>
         <w:rPr>
@@ -210,486 +498,59 @@
           <w:szCs w:val="20"/>
         </w:rPr>
       </w:pPr>
-      <w:proofErr w:type="spellStart"/>
-      <w:r>
-        <w:rPr>
-          <w:rFonts w:asciiTheme="minorEastAsia" w:hAnsiTheme="minorEastAsia" w:cs="Lantinghei TC Heavy"/>
-          <w:color w:val="333333"/>
+    </w:p>
+    <w:p>
+      <w:pPr>
+        <w:widowControl/>
+        <w:jc w:val="left"/>
+        <w:rPr>
+          <w:rFonts w:ascii="Lantinghei SC Heavy" w:eastAsia="Times New Roman" w:hAnsi="Lantinghei SC Heavy" w:cs="Lantinghei SC Heavy"/>
+          <w:kern w:val="0"/>
+          <w:sz w:val="27"/>
+          <w:szCs w:val="27"/>
+        </w:rPr>
+      </w:pPr>
+      <w:r>
+        <w:rPr>
+          <w:rFonts w:ascii="Lantinghei SC Heavy" w:eastAsia="Times New Roman" w:hAnsi="Lantinghei SC Heavy" w:cs="Lantinghei SC Heavy"/>
+          <w:kern w:val="0"/>
+          <w:sz w:val="27"/>
+          <w:szCs w:val="27"/>
+        </w:rPr>
+        <w:t>帮助和支持</w:t>
+      </w:r>
+    </w:p>
+    <w:p>
+      <w:pPr>
+        <w:widowControl/>
+        <w:jc w:val="left"/>
+        <w:rPr>
+          <w:rFonts w:asciiTheme="minorEastAsia" w:hAnsiTheme="minorEastAsia" w:cs="Times New Roman"/>
           <w:kern w:val="0"/>
           <w:sz w:val="20"/>
           <w:szCs w:val="20"/>
-          <w:shd w:val="clear" w:color="auto" w:fill="FFFFFF"/>
-        </w:rPr>
-        <w:t>聊天机器人</w:t>
-      </w:r>
-      <w:proofErr w:type="spellEnd"/>
-      <w:r>
-        <w:rPr>
-          <w:rFonts w:asciiTheme="minorEastAsia" w:hAnsiTheme="minorEastAsia" w:cs="Lantinghei TC Heavy"/>
-          <w:color w:val="333333"/>
+        </w:rPr>
+      </w:pPr>
+    </w:p>
+    <w:p>
+      <w:pPr>
+        <w:widowControl/>
+        <w:jc w:val="left"/>
+        <w:rPr>
+          <w:rFonts w:ascii="Times" w:hAnsi="Times" w:cs="Times New Roman"/>
           <w:kern w:val="0"/>
           <w:sz w:val="20"/>
           <w:szCs w:val="20"/>
-          <w:shd w:val="clear" w:color="auto" w:fill="FFFFFF"/>
-        </w:rPr>
-        <w:t>（</w:t>
-      </w:r>
-      <w:proofErr w:type="spellStart"/>
-      <w:r>
-        <w:rPr>
-          <w:rFonts w:asciiTheme="minorEastAsia" w:hAnsiTheme="minorEastAsia" w:cs="Arial"/>
-          <w:color w:val="333333"/>
-          <w:kern w:val="0"/>
-          <w:sz w:val="20"/>
-          <w:szCs w:val="20"/>
-          <w:shd w:val="clear" w:color="auto" w:fill="FFFFFF"/>
-        </w:rPr>
-        <w:t>ChatBotsMessager</w:t>
-      </w:r>
-      <w:proofErr w:type="spellEnd"/>
-      <w:r>
-        <w:rPr>
-          <w:rFonts w:asciiTheme="minorEastAsia" w:hAnsiTheme="minorEastAsia" w:cs="Lantinghei TC Heavy"/>
-          <w:color w:val="333333"/>
-          <w:kern w:val="0"/>
-          <w:sz w:val="20"/>
-          <w:szCs w:val="20"/>
-          <w:shd w:val="clear" w:color="auto" w:fill="FFFFFF"/>
-        </w:rPr>
-        <w:t>）</w:t>
-      </w:r>
-      <w:proofErr w:type="spellStart"/>
-      <w:r>
-        <w:rPr>
-          <w:rFonts w:asciiTheme="minorEastAsia" w:hAnsiTheme="minorEastAsia" w:cs="Lantinghei TC Heavy"/>
-          <w:color w:val="333333"/>
-          <w:kern w:val="0"/>
-          <w:sz w:val="20"/>
-          <w:szCs w:val="20"/>
-          <w:shd w:val="clear" w:color="auto" w:fill="FFFFFF"/>
-        </w:rPr>
-        <w:t>是一个用</w:t>
-      </w:r>
-      <w:r>
-        <w:rPr>
-          <w:rFonts w:asciiTheme="minorEastAsia" w:hAnsiTheme="minorEastAsia" w:cs="Lantinghei SC Demibold"/>
-          <w:color w:val="333333"/>
-          <w:kern w:val="0"/>
-          <w:sz w:val="20"/>
-          <w:szCs w:val="20"/>
-          <w:shd w:val="clear" w:color="auto" w:fill="FFFFFF"/>
-        </w:rPr>
-        <w:t>来</w:t>
-      </w:r>
-      <w:r>
-        <w:rPr>
-          <w:rFonts w:asciiTheme="minorEastAsia" w:hAnsiTheme="minorEastAsia" w:cs="Lantinghei TC Heavy"/>
-          <w:color w:val="333333"/>
-          <w:kern w:val="0"/>
-          <w:sz w:val="20"/>
-          <w:szCs w:val="20"/>
-          <w:shd w:val="clear" w:color="auto" w:fill="FFFFFF"/>
-        </w:rPr>
-        <w:t>模拟人类</w:t>
-      </w:r>
-      <w:r>
-        <w:rPr>
-          <w:rFonts w:asciiTheme="minorEastAsia" w:hAnsiTheme="minorEastAsia" w:cs="Lantinghei SC Demibold"/>
-          <w:color w:val="333333"/>
-          <w:kern w:val="0"/>
-          <w:sz w:val="20"/>
-          <w:szCs w:val="20"/>
-          <w:shd w:val="clear" w:color="auto" w:fill="FFFFFF"/>
-        </w:rPr>
-        <w:t>对话</w:t>
-      </w:r>
-      <w:r>
-        <w:rPr>
-          <w:rFonts w:asciiTheme="minorEastAsia" w:hAnsiTheme="minorEastAsia" w:cs="Lantinghei TC Heavy"/>
-          <w:color w:val="333333"/>
-          <w:kern w:val="0"/>
-          <w:sz w:val="20"/>
-          <w:szCs w:val="20"/>
-          <w:shd w:val="clear" w:color="auto" w:fill="FFFFFF"/>
-        </w:rPr>
-        <w:t>或聊天的iOS程序</w:t>
-      </w:r>
-      <w:proofErr w:type="spellEnd"/>
-      <w:r>
-        <w:rPr>
-          <w:rFonts w:asciiTheme="minorEastAsia" w:hAnsiTheme="minorEastAsia" w:cs="Times New Roman"/>
-          <w:kern w:val="0"/>
-          <w:sz w:val="20"/>
-          <w:szCs w:val="20"/>
-        </w:rPr>
-        <w:t>。</w:t>
-      </w:r>
-      <w:r>
-        <w:rPr>
-          <w:rFonts w:asciiTheme="minorEastAsia" w:hAnsiTheme="minorEastAsia" w:cs="Times New Roman"/>
-          <w:kern w:val="0"/>
-          <w:sz w:val="20"/>
-          <w:szCs w:val="20"/>
-        </w:rPr>
-        <w:br/>
-      </w:r>
-    </w:p>
-    <w:p>
-      <w:pPr>
-        <w:widowControl/>
-        <w:spacing w:after="360"/>
-        <w:jc w:val="left"/>
-        <w:rPr>
-          <w:rFonts w:ascii="Times" w:hAnsi="Times" w:cs="Times New Roman"/>
-          <w:kern w:val="0"/>
-          <w:sz w:val="20"/>
-          <w:szCs w:val="20"/>
-        </w:rPr>
-      </w:pPr>
-      <w:proofErr w:type="spellStart"/>
-      <w:r>
-        <w:rPr>
-          <w:rFonts w:asciiTheme="minorEastAsia" w:hAnsiTheme="minorEastAsia" w:cs="Lantinghei SC Heavy" w:hint="eastAsia"/>
-          <w:kern w:val="36"/>
-          <w:sz w:val="20"/>
-          <w:szCs w:val="20"/>
-        </w:rPr>
-        <w:t>沉浸式个性化</w:t>
-      </w:r>
-      <w:r>
-        <w:rPr>
-          <w:rFonts w:asciiTheme="minorEastAsia" w:hAnsiTheme="minorEastAsia" w:cs="Lantinghei SC Heavy" w:hint="eastAsia"/>
-          <w:kern w:val="36"/>
-          <w:sz w:val="20"/>
-          <w:szCs w:val="20"/>
-        </w:rPr>
-        <w:t>聊天</w:t>
-      </w:r>
-      <w:proofErr w:type="spellEnd"/>
-      <w:r>
-        <w:rPr>
-          <w:rFonts w:asciiTheme="minorEastAsia" w:hAnsiTheme="minorEastAsia" w:cs="Times New Roman" w:hint="eastAsia"/>
-          <w:kern w:val="0"/>
-          <w:sz w:val="20"/>
-          <w:szCs w:val="20"/>
-        </w:rPr>
-        <w:t>基于</w:t>
-      </w:r>
-      <w:r>
-        <w:rPr>
-          <w:rFonts w:ascii="Times" w:hAnsi="Times" w:cs="Times New Roman" w:hint="eastAsia"/>
-          <w:kern w:val="0"/>
-          <w:sz w:val="20"/>
-          <w:szCs w:val="20"/>
-        </w:rPr>
-        <w:t>Person</w:t>
-      </w:r>
-      <w:r>
-        <w:rPr>
-          <w:rFonts w:ascii="Times" w:hAnsi="Times" w:cs="Times New Roman"/>
-          <w:kern w:val="0"/>
-          <w:sz w:val="20"/>
-          <w:szCs w:val="20"/>
-        </w:rPr>
-        <w:t>al</w:t>
-      </w:r>
-      <w:r>
-        <w:rPr>
-          <w:rFonts w:ascii="Times" w:hAnsi="Times" w:cs="Times New Roman" w:hint="eastAsia"/>
-          <w:kern w:val="0"/>
-          <w:sz w:val="20"/>
-          <w:szCs w:val="20"/>
-        </w:rPr>
-        <w:t xml:space="preserve"> </w:t>
-      </w:r>
-      <w:r>
-        <w:rPr>
-          <w:rFonts w:ascii="Times" w:hAnsi="Times" w:cs="Times New Roman"/>
-          <w:kern w:val="0"/>
-          <w:sz w:val="20"/>
-          <w:szCs w:val="20"/>
-        </w:rPr>
-        <w:t>Forge</w:t>
-      </w:r>
-      <w:r>
-        <w:rPr>
-          <w:rFonts w:ascii="Times" w:hAnsi="Times" w:cs="Times New Roman" w:hint="eastAsia"/>
-          <w:kern w:val="0"/>
-          <w:sz w:val="20"/>
-          <w:szCs w:val="20"/>
-        </w:rPr>
-        <w:t>的</w:t>
-      </w:r>
-      <w:r>
-        <w:rPr>
-          <w:rFonts w:ascii="Times" w:hAnsi="Times" w:cs="Times New Roman"/>
-          <w:kern w:val="0"/>
-          <w:sz w:val="20"/>
-          <w:szCs w:val="20"/>
-        </w:rPr>
-        <w:t>API</w:t>
-      </w:r>
-      <w:r>
-        <w:rPr>
-          <w:rFonts w:ascii="Times" w:hAnsi="Times" w:cs="Times New Roman" w:hint="eastAsia"/>
-          <w:kern w:val="0"/>
-          <w:sz w:val="20"/>
-          <w:szCs w:val="20"/>
-        </w:rPr>
-        <w:t>程序实</w:t>
-      </w:r>
-      <w:bookmarkStart w:id="0" w:name="_GoBack"/>
-      <w:bookmarkEnd w:id="0"/>
-      <w:r>
-        <w:rPr>
-          <w:rFonts w:ascii="Times" w:hAnsi="Times" w:cs="Times New Roman" w:hint="eastAsia"/>
-          <w:kern w:val="0"/>
-          <w:sz w:val="20"/>
-          <w:szCs w:val="20"/>
-        </w:rPr>
-        <w:t>现</w:t>
-      </w:r>
-      <w:r>
-        <w:rPr>
-          <w:rFonts w:ascii="Times" w:hAnsi="Times" w:cs="Times New Roman"/>
-          <w:kern w:val="0"/>
-          <w:sz w:val="20"/>
-          <w:szCs w:val="20"/>
-        </w:rPr>
-        <w:t>。</w:t>
-      </w:r>
-    </w:p>
-    <w:p>
-      <w:pPr>
-        <w:rPr>
-          <w:rFonts w:eastAsia="Times New Roman" w:cs="Times New Roman"/>
-        </w:rPr>
-      </w:pPr>
-      <w:proofErr w:type="spellStart"/>
-      <w:r>
-        <w:rPr>
-          <w:rFonts w:ascii="Times" w:hAnsi="Times" w:cs="Times New Roman" w:hint="eastAsia"/>
-          <w:kern w:val="0"/>
-          <w:sz w:val="20"/>
-          <w:szCs w:val="20"/>
-        </w:rPr>
-        <w:t>iOS</w:t>
-      </w:r>
-      <w:proofErr w:type="spellEnd"/>
-      <w:r>
-        <w:rPr>
-          <w:rFonts w:ascii="Times" w:hAnsi="Times" w:cs="Times New Roman" w:hint="eastAsia"/>
-          <w:kern w:val="0"/>
-          <w:sz w:val="20"/>
-          <w:szCs w:val="20"/>
-        </w:rPr>
-        <w:t>基于</w:t>
-      </w:r>
-      <w:hyperlink r:id="rId6" w:tooltip="ChatBotJSQMessager" w:history="1">
-        <w:r>
-          <w:rPr>
-            <w:rStyle w:val="a3"/>
-            <w:rFonts w:ascii="Helvetica" w:eastAsia="Times New Roman" w:hAnsi="Helvetica" w:cs="Times New Roman"/>
-            <w:color w:val="0366D6"/>
-            <w:sz w:val="21"/>
-            <w:szCs w:val="21"/>
-            <w:shd w:val="clear" w:color="auto" w:fill="F6F8FA"/>
-          </w:rPr>
-          <w:t>JSQMess</w:t>
-        </w:r>
-        <w:r>
-          <w:rPr>
-            <w:rStyle w:val="a3"/>
-            <w:rFonts w:ascii="Helvetica" w:eastAsia="Times New Roman" w:hAnsi="Helvetica" w:cs="Times New Roman"/>
-            <w:color w:val="0366D6"/>
-            <w:sz w:val="21"/>
-            <w:szCs w:val="21"/>
-            <w:shd w:val="clear" w:color="auto" w:fill="F6F8FA"/>
-          </w:rPr>
-          <w:t>a</w:t>
-        </w:r>
-        <w:r>
-          <w:rPr>
-            <w:rStyle w:val="a3"/>
-            <w:rFonts w:ascii="Helvetica" w:eastAsia="Times New Roman" w:hAnsi="Helvetica" w:cs="Times New Roman"/>
-            <w:color w:val="0366D6"/>
-            <w:sz w:val="21"/>
-            <w:szCs w:val="21"/>
-            <w:shd w:val="clear" w:color="auto" w:fill="F6F8FA"/>
-          </w:rPr>
-          <w:t>ger</w:t>
-        </w:r>
-      </w:hyperlink>
-      <w:r>
-        <w:rPr>
-          <w:rFonts w:ascii="Times" w:hAnsi="Times" w:cs="Times New Roman" w:hint="eastAsia"/>
-          <w:kern w:val="0"/>
-          <w:sz w:val="20"/>
-          <w:szCs w:val="20"/>
-        </w:rPr>
-        <w:t>开源方案的程序实现</w:t>
-      </w:r>
-      <w:r>
-        <w:rPr>
-          <w:rFonts w:ascii="Times" w:hAnsi="Times" w:cs="Times New Roman"/>
-          <w:kern w:val="0"/>
-          <w:sz w:val="20"/>
-          <w:szCs w:val="20"/>
-        </w:rPr>
-        <w:t>。</w:t>
-      </w:r>
-      <w:r>
-        <w:rPr>
-          <w:rFonts w:ascii="Times" w:hAnsi="Times" w:cs="Times New Roman"/>
-          <w:kern w:val="0"/>
-          <w:sz w:val="20"/>
-          <w:szCs w:val="20"/>
-        </w:rPr>
-        <w:br/>
-      </w:r>
-    </w:p>
-    <w:p>
-      <w:pPr>
-        <w:widowControl/>
-        <w:spacing w:after="360"/>
-        <w:jc w:val="left"/>
-        <w:rPr>
-          <w:rFonts w:ascii="Times" w:eastAsia="Times New Roman" w:hAnsi="Times" w:cs="Times New Roman"/>
-          <w:kern w:val="0"/>
-          <w:sz w:val="20"/>
-          <w:szCs w:val="20"/>
-        </w:rPr>
-      </w:pPr>
-      <w:proofErr w:type="spellStart"/>
-      <w:r>
-        <w:rPr>
-          <w:rFonts w:ascii="Times" w:hAnsi="Times" w:cs="Times New Roman" w:hint="eastAsia"/>
-          <w:kern w:val="0"/>
-          <w:sz w:val="20"/>
-          <w:szCs w:val="20"/>
-        </w:rPr>
-        <w:t>iOS</w:t>
-      </w:r>
-      <w:proofErr w:type="spellEnd"/>
-      <w:r>
-        <w:rPr>
-          <w:rFonts w:ascii="Times" w:hAnsi="Times" w:cs="Times New Roman" w:hint="eastAsia"/>
-          <w:kern w:val="0"/>
-          <w:sz w:val="20"/>
-          <w:szCs w:val="20"/>
-        </w:rPr>
-        <w:t>和</w:t>
-      </w:r>
-      <w:r>
-        <w:rPr>
-          <w:rFonts w:ascii="Times" w:hAnsi="Times" w:cs="Times New Roman" w:hint="eastAsia"/>
-          <w:kern w:val="0"/>
-          <w:sz w:val="20"/>
-          <w:szCs w:val="20"/>
-        </w:rPr>
-        <w:t>TAS</w:t>
-      </w:r>
-      <w:r>
-        <w:rPr>
-          <w:rFonts w:ascii="Times" w:hAnsi="Times" w:cs="Times New Roman" w:hint="eastAsia"/>
-          <w:kern w:val="0"/>
-          <w:sz w:val="20"/>
-          <w:szCs w:val="20"/>
-        </w:rPr>
-        <w:t>后台数据交互</w:t>
-      </w:r>
-      <w:r>
-        <w:rPr>
-          <w:rFonts w:ascii="Times" w:hAnsi="Times" w:cs="Times New Roman" w:hint="eastAsia"/>
-          <w:kern w:val="0"/>
-          <w:sz w:val="20"/>
-          <w:szCs w:val="20"/>
-        </w:rPr>
-        <w:t>基于</w:t>
-      </w:r>
-      <w:proofErr w:type="spellStart"/>
-      <w:r>
-        <w:rPr>
-          <w:rFonts w:ascii="Times" w:hAnsi="Times" w:cs="Times New Roman" w:hint="eastAsia"/>
-          <w:kern w:val="0"/>
-          <w:sz w:val="20"/>
-          <w:szCs w:val="20"/>
-        </w:rPr>
-        <w:t>RestKit</w:t>
-      </w:r>
-      <w:proofErr w:type="spellEnd"/>
-      <w:r>
-        <w:rPr>
-          <w:rFonts w:ascii="Times" w:hAnsi="Times" w:cs="Times New Roman" w:hint="eastAsia"/>
-          <w:kern w:val="0"/>
-          <w:sz w:val="20"/>
-          <w:szCs w:val="20"/>
-        </w:rPr>
-        <w:t>开源方案的程序实现</w:t>
-      </w:r>
-      <w:r>
-        <w:rPr>
-          <w:rFonts w:ascii="Times" w:hAnsi="Times" w:cs="Times New Roman"/>
-          <w:kern w:val="0"/>
-          <w:sz w:val="20"/>
-          <w:szCs w:val="20"/>
-        </w:rPr>
-        <w:t>。</w:t>
-      </w:r>
-    </w:p>
-    <w:p>
-      <w:pPr>
-        <w:widowControl/>
-        <w:spacing w:after="480"/>
-        <w:jc w:val="left"/>
-        <w:outlineLvl w:val="2"/>
-        <w:rPr>
-          <w:rFonts w:ascii="Times" w:eastAsia="Times New Roman" w:hAnsi="Times" w:cs="Times New Roman"/>
-          <w:kern w:val="0"/>
-          <w:sz w:val="27"/>
-          <w:szCs w:val="27"/>
-        </w:rPr>
-      </w:pPr>
-      <w:proofErr w:type="spellStart"/>
-      <w:r>
-        <w:rPr>
-          <w:rFonts w:ascii="Lantinghei SC Heavy" w:eastAsia="Times New Roman" w:hAnsi="Lantinghei SC Heavy" w:cs="Lantinghei SC Heavy"/>
-          <w:kern w:val="0"/>
-          <w:sz w:val="27"/>
-          <w:szCs w:val="27"/>
-        </w:rPr>
-        <w:t>帮助和支持</w:t>
-      </w:r>
-      <w:proofErr w:type="spellEnd"/>
-    </w:p>
-    <w:p>
-      <w:pPr>
-        <w:widowControl/>
-        <w:jc w:val="left"/>
-        <w:rPr>
-          <w:rFonts w:hint="eastAsia"/>
-        </w:rPr>
-      </w:pPr>
-      <w:hyperlink r:id="rId7" w:history="1">
+        </w:rPr>
+      </w:pPr>
+      <w:hyperlink r:id="rId6" w:history="1">
         <w:r>
           <w:rPr>
             <w:rStyle w:val="a3"/>
           </w:rPr>
-          <w:t>https://github.com/yangboz/ChatBotsMessager</w:t>
+          <w:t>https://github.com/yangboz/TensorCloud</w:t>
         </w:r>
       </w:hyperlink>
-    </w:p>
-    <w:p>
-      <w:pPr>
-        <w:widowControl/>
-        <w:jc w:val="left"/>
-        <w:rPr>
-          <w:rFonts w:ascii="Times" w:hAnsi="Times" w:cs="Times New Roman" w:hint="eastAsia"/>
-          <w:kern w:val="0"/>
-          <w:sz w:val="20"/>
-          <w:szCs w:val="20"/>
-        </w:rPr>
-      </w:pPr>
     </w:p>
     <w:p>
       <w:pPr>
@@ -767,6 +628,147 @@
 <file path=word/numbering.xml><?xml version="1.0" encoding="utf-8"?>
 <w:numbering xmlns:wpc="http://schemas.microsoft.com/office/word/2010/wordprocessingCanvas" xmlns:mo="http://schemas.microsoft.com/office/mac/office/2008/main" xmlns:mc="http://schemas.openxmlformats.org/markup-compatibility/2006" xmlns:mv="urn:schemas-microsoft-com:mac:vml" xmlns:o="urn:schemas-microsoft-com:office:office" xmlns:r="http://schemas.openxmlformats.org/officeDocument/2006/relationships" xmlns:m="http://schemas.openxmlformats.org/officeDocument/2006/math" xmlns:v="urn:schemas-microsoft-com:vml" xmlns:wp14="http://schemas.microsoft.com/office/word/2010/wordprocessingDrawing" xmlns:wp="http://schemas.openxmlformats.org/drawingml/2006/wordprocessingDrawing" xmlns:w10="urn:schemas-microsoft-com:office:word" xmlns:w="http://schemas.openxmlformats.org/wordprocessingml/2006/main" xmlns:w14="http://schemas.microsoft.com/office/word/2010/wordml" xmlns:wpg="http://schemas.microsoft.com/office/word/2010/wordprocessingGroup" xmlns:wpi="http://schemas.microsoft.com/office/word/2010/wordprocessingInk" xmlns:wne="http://schemas.microsoft.com/office/word/2006/wordml" xmlns:wps="http://schemas.microsoft.com/office/word/2010/wordprocessingShape" mc:Ignorable="w14 wp14">
   <w:abstractNum w:abstractNumId="0">
+    <w:nsid w:val="FFFFFF1D"/>
+    <w:multiLevelType w:val="multilevel"/>
+    <w:tmpl w:val="9B186E98"/>
+    <w:lvl w:ilvl="0">
+      <w:start w:val="1"/>
+      <w:numFmt w:val="bullet"/>
+      <w:pStyle w:val="1"/>
+      <w:lvlText w:val=""/>
+      <w:lvlJc w:val="left"/>
+      <w:pPr>
+        <w:tabs>
+          <w:tab w:val="num" w:pos="0"/>
+        </w:tabs>
+        <w:ind w:left="0" w:firstLine="0"/>
+      </w:pPr>
+      <w:rPr>
+        <w:rFonts w:ascii="Wingdings" w:hAnsi="Wingdings" w:hint="default"/>
+      </w:rPr>
+    </w:lvl>
+    <w:lvl w:ilvl="1">
+      <w:start w:val="1"/>
+      <w:numFmt w:val="bullet"/>
+      <w:lvlText w:val=""/>
+      <w:lvlJc w:val="left"/>
+      <w:pPr>
+        <w:tabs>
+          <w:tab w:val="num" w:pos="720"/>
+        </w:tabs>
+        <w:ind w:left="1080" w:hanging="360"/>
+      </w:pPr>
+      <w:rPr>
+        <w:rFonts w:ascii="Symbol" w:hAnsi="Symbol" w:hint="default"/>
+      </w:rPr>
+    </w:lvl>
+    <w:lvl w:ilvl="2">
+      <w:start w:val="1"/>
+      <w:numFmt w:val="bullet"/>
+      <w:lvlText w:val="o"/>
+      <w:lvlJc w:val="left"/>
+      <w:pPr>
+        <w:tabs>
+          <w:tab w:val="num" w:pos="1440"/>
+        </w:tabs>
+        <w:ind w:left="1800" w:hanging="360"/>
+      </w:pPr>
+      <w:rPr>
+        <w:rFonts w:ascii="Courier New" w:hAnsi="Courier New" w:hint="default"/>
+      </w:rPr>
+    </w:lvl>
+    <w:lvl w:ilvl="3">
+      <w:start w:val="1"/>
+      <w:numFmt w:val="bullet"/>
+      <w:lvlText w:val=""/>
+      <w:lvlJc w:val="left"/>
+      <w:pPr>
+        <w:tabs>
+          <w:tab w:val="num" w:pos="2160"/>
+        </w:tabs>
+        <w:ind w:left="2520" w:hanging="360"/>
+      </w:pPr>
+      <w:rPr>
+        <w:rFonts w:ascii="Wingdings" w:hAnsi="Wingdings" w:hint="default"/>
+      </w:rPr>
+    </w:lvl>
+    <w:lvl w:ilvl="4">
+      <w:start w:val="1"/>
+      <w:numFmt w:val="bullet"/>
+      <w:lvlText w:val=""/>
+      <w:lvlJc w:val="left"/>
+      <w:pPr>
+        <w:tabs>
+          <w:tab w:val="num" w:pos="2880"/>
+        </w:tabs>
+        <w:ind w:left="3240" w:hanging="360"/>
+      </w:pPr>
+      <w:rPr>
+        <w:rFonts w:ascii="Wingdings" w:hAnsi="Wingdings" w:hint="default"/>
+      </w:rPr>
+    </w:lvl>
+    <w:lvl w:ilvl="5">
+      <w:start w:val="1"/>
+      <w:numFmt w:val="bullet"/>
+      <w:lvlText w:val=""/>
+      <w:lvlJc w:val="left"/>
+      <w:pPr>
+        <w:tabs>
+          <w:tab w:val="num" w:pos="3600"/>
+        </w:tabs>
+        <w:ind w:left="3960" w:hanging="360"/>
+      </w:pPr>
+      <w:rPr>
+        <w:rFonts w:ascii="Symbol" w:hAnsi="Symbol" w:hint="default"/>
+      </w:rPr>
+    </w:lvl>
+    <w:lvl w:ilvl="6">
+      <w:start w:val="1"/>
+      <w:numFmt w:val="bullet"/>
+      <w:lvlText w:val="o"/>
+      <w:lvlJc w:val="left"/>
+      <w:pPr>
+        <w:tabs>
+          <w:tab w:val="num" w:pos="4320"/>
+        </w:tabs>
+        <w:ind w:left="4680" w:hanging="360"/>
+      </w:pPr>
+      <w:rPr>
+        <w:rFonts w:ascii="Courier New" w:hAnsi="Courier New" w:hint="default"/>
+      </w:rPr>
+    </w:lvl>
+    <w:lvl w:ilvl="7">
+      <w:start w:val="1"/>
+      <w:numFmt w:val="bullet"/>
+      <w:lvlText w:val=""/>
+      <w:lvlJc w:val="left"/>
+      <w:pPr>
+        <w:tabs>
+          <w:tab w:val="num" w:pos="5040"/>
+        </w:tabs>
+        <w:ind w:left="5400" w:hanging="360"/>
+      </w:pPr>
+      <w:rPr>
+        <w:rFonts w:ascii="Wingdings" w:hAnsi="Wingdings" w:hint="default"/>
+      </w:rPr>
+    </w:lvl>
+    <w:lvl w:ilvl="8">
+      <w:start w:val="1"/>
+      <w:numFmt w:val="bullet"/>
+      <w:lvlText w:val=""/>
+      <w:lvlJc w:val="left"/>
+      <w:pPr>
+        <w:tabs>
+          <w:tab w:val="num" w:pos="5760"/>
+        </w:tabs>
+        <w:ind w:left="6120" w:hanging="360"/>
+      </w:pPr>
+      <w:rPr>
+        <w:rFonts w:ascii="Wingdings" w:hAnsi="Wingdings" w:hint="default"/>
+      </w:rPr>
+    </w:lvl>
+  </w:abstractNum>
+  <w:abstractNum w:abstractNumId="1">
     <w:nsid w:val="0AFA58BB"/>
     <w:multiLevelType w:val="multilevel"/>
     <w:tmpl w:val="A5AC6BA4"/>
@@ -915,7 +917,7 @@
       </w:rPr>
     </w:lvl>
   </w:abstractNum>
-  <w:abstractNum w:abstractNumId="1">
+  <w:abstractNum w:abstractNumId="2">
     <w:nsid w:val="68F30EDE"/>
     <w:multiLevelType w:val="multilevel"/>
     <w:tmpl w:val="002CCFB4"/>
@@ -1065,10 +1067,13 @@
     </w:lvl>
   </w:abstractNum>
   <w:num w:numId="1">
-    <w:abstractNumId w:val="0"/>
+    <w:abstractNumId w:val="1"/>
   </w:num>
   <w:num w:numId="2">
-    <w:abstractNumId w:val="1"/>
+    <w:abstractNumId w:val="2"/>
+  </w:num>
+  <w:num w:numId="3">
+    <w:abstractNumId w:val="0"/>
   </w:num>
 </w:numbering>
 </file>
@@ -1234,10 +1239,10 @@
       <w:jc w:val="both"/>
     </w:pPr>
   </w:style>
-  <w:style w:type="paragraph" w:styleId="1">
+  <w:style w:type="paragraph" w:styleId="10">
     <w:name w:val="heading 1"/>
     <w:basedOn w:val="a"/>
-    <w:link w:val="10"/>
+    <w:link w:val="11"/>
     <w:uiPriority w:val="9"/>
     <w:qFormat/>
     <w:rsid w:val="00330E44"/>
@@ -1327,10 +1332,10 @@
     <w:semiHidden/>
     <w:unhideWhenUsed/>
   </w:style>
-  <w:style w:type="character" w:customStyle="1" w:styleId="10">
+  <w:style w:type="character" w:customStyle="1" w:styleId="11">
     <w:name w:val="标题 1字符"/>
     <w:basedOn w:val="a0"/>
-    <w:link w:val="1"/>
+    <w:link w:val="10"/>
     <w:uiPriority w:val="9"/>
     <w:rsid w:val="00330E44"/>
     <w:rPr>
@@ -1545,6 +1550,25 @@
     <w:rPr>
       <w:color w:val="800080" w:themeColor="followedHyperlink"/>
       <w:u w:val="single"/>
+    </w:rPr>
+  </w:style>
+  <w:style w:type="paragraph" w:styleId="1">
+    <w:name w:val="Note Level 1"/>
+    <w:basedOn w:val="a"/>
+    <w:uiPriority w:val="99"/>
+    <w:semiHidden/>
+    <w:unhideWhenUsed/>
+    <w:rsid w:val="00C63D06"/>
+    <w:pPr>
+      <w:keepNext/>
+      <w:numPr>
+        <w:numId w:val="3"/>
+      </w:numPr>
+      <w:contextualSpacing/>
+      <w:outlineLvl w:val="0"/>
+    </w:pPr>
+    <w:rPr>
+      <w:rFonts w:ascii="宋体" w:eastAsia="宋体"/>
     </w:rPr>
   </w:style>
 </w:styles>
@@ -1711,10 +1735,10 @@
       <w:jc w:val="both"/>
     </w:pPr>
   </w:style>
-  <w:style w:type="paragraph" w:styleId="1">
+  <w:style w:type="paragraph" w:styleId="10">
     <w:name w:val="heading 1"/>
     <w:basedOn w:val="a"/>
-    <w:link w:val="10"/>
+    <w:link w:val="11"/>
     <w:uiPriority w:val="9"/>
     <w:qFormat/>
     <w:rsid w:val="00330E44"/>
@@ -1804,10 +1828,10 @@
     <w:semiHidden/>
     <w:unhideWhenUsed/>
   </w:style>
-  <w:style w:type="character" w:customStyle="1" w:styleId="10">
+  <w:style w:type="character" w:customStyle="1" w:styleId="11">
     <w:name w:val="标题 1字符"/>
     <w:basedOn w:val="a0"/>
-    <w:link w:val="1"/>
+    <w:link w:val="10"/>
     <w:uiPriority w:val="9"/>
     <w:rsid w:val="00330E44"/>
     <w:rPr>
@@ -2022,6 +2046,25 @@
     <w:rPr>
       <w:color w:val="800080" w:themeColor="followedHyperlink"/>
       <w:u w:val="single"/>
+    </w:rPr>
+  </w:style>
+  <w:style w:type="paragraph" w:styleId="1">
+    <w:name w:val="Note Level 1"/>
+    <w:basedOn w:val="a"/>
+    <w:uiPriority w:val="99"/>
+    <w:semiHidden/>
+    <w:unhideWhenUsed/>
+    <w:rsid w:val="00C63D06"/>
+    <w:pPr>
+      <w:keepNext/>
+      <w:numPr>
+        <w:numId w:val="3"/>
+      </w:numPr>
+      <w:contextualSpacing/>
+      <w:outlineLvl w:val="0"/>
+    </w:pPr>
+    <w:rPr>
+      <w:rFonts w:ascii="宋体" w:eastAsia="宋体"/>
     </w:rPr>
   </w:style>
 </w:styles>

</xml_diff>